<commit_message>
Uploaded 2 use cases - Account Creation, Login
</commit_message>
<xml_diff>
--- a/Phase_A/Use_Cases/Admin_Creates_Instructor.docx
+++ b/Phase_A/Use_Cases/Admin_Creates_Instructor.docx
@@ -1,32 +1,68 @@
 
 <file path=word/document.xml><?xml version="1.0" encoding="utf-8"?>
-<w:document xmlns:wpc="http://schemas.microsoft.com/office/word/2010/wordprocessingCanvas" xmlns:cx="http://schemas.microsoft.com/office/drawing/2014/chartex" xmlns:cx1="http://schemas.microsoft.com/office/drawing/2015/9/8/chartex" xmlns:cx2="http://schemas.microsoft.com/office/drawing/2015/10/21/chartex" xmlns:cx3="http://schemas.microsoft.com/office/drawing/2016/5/9/chartex" xmlns:cx4="http://schemas.microsoft.com/office/drawing/2016/5/10/chartex" xmlns:cx5="http://schemas.microsoft.com/office/drawing/2016/5/11/chartex" xmlns:cx6="http://schemas.microsoft.com/office/drawing/2016/5/12/chartex" xmlns:cx7="http://schemas.microsoft.com/office/drawing/2016/5/13/chartex" xmlns:cx8="http://schemas.microsoft.com/office/drawing/2016/5/14/chartex" xmlns:mc="http://schemas.openxmlformats.org/markup-compatibility/2006" xmlns:aink="http://schemas.microsoft.com/office/drawing/2016/ink" xmlns:am3d="http://schemas.microsoft.com/office/drawing/2017/model3d" xmlns:o="urn:schemas-microsoft-com:office:office" xmlns:r="http://schemas.openxmlformats.org/officeDocument/2006/relationships" xmlns:m="http://schemas.openxmlformats.org/officeDocument/2006/math" xmlns:v="urn:schemas-microsoft-com:vml" xmlns:wp14="http://schemas.microsoft.com/office/word/2010/wordprocessingDrawing" xmlns:wp="http://schemas.openxmlformats.org/drawingml/2006/wordprocessingDrawing" xmlns:w10="urn:schemas-microsoft-com:office:word" xmlns:w="http://schemas.openxmlformats.org/wordprocessingml/2006/main" xmlns:w14="http://schemas.microsoft.com/office/word/2010/wordml" xmlns:w15="http://schemas.microsoft.com/office/word/2012/wordml" xmlns:w16cid="http://schemas.microsoft.com/office/word/2016/wordml/cid" xmlns:w16se="http://schemas.microsoft.com/office/word/2015/wordml/symex" xmlns:wpg="http://schemas.microsoft.com/office/word/2010/wordprocessingGroup" xmlns:wpi="http://schemas.microsoft.com/office/word/2010/wordprocessingInk" xmlns:wne="http://schemas.microsoft.com/office/word/2006/wordml" xmlns:wps="http://schemas.microsoft.com/office/word/2010/wordprocessingShape" mc:Ignorable="w14 w15 w16se w16cid wp14">
+<w:document xmlns:wpc="http://schemas.microsoft.com/office/word/2010/wordprocessingCanvas" xmlns:mo="http://schemas.microsoft.com/office/mac/office/2008/main" xmlns:mc="http://schemas.openxmlformats.org/markup-compatibility/2006" xmlns:mv="urn:schemas-microsoft-com:mac:vml" xmlns:o="urn:schemas-microsoft-com:office:office" xmlns:r="http://schemas.openxmlformats.org/officeDocument/2006/relationships" xmlns:m="http://schemas.openxmlformats.org/officeDocument/2006/math" xmlns:v="urn:schemas-microsoft-com:vml" xmlns:wp14="http://schemas.microsoft.com/office/word/2010/wordprocessingDrawing" xmlns:wp="http://schemas.openxmlformats.org/drawingml/2006/wordprocessingDrawing" xmlns:w10="urn:schemas-microsoft-com:office:word" xmlns:w="http://schemas.openxmlformats.org/wordprocessingml/2006/main" xmlns:w14="http://schemas.microsoft.com/office/word/2010/wordml" xmlns:w15="http://schemas.microsoft.com/office/word/2012/wordml" xmlns:wpg="http://schemas.microsoft.com/office/word/2010/wordprocessingGroup" xmlns:wpi="http://schemas.microsoft.com/office/word/2010/wordprocessingInk" xmlns:wne="http://schemas.microsoft.com/office/word/2006/wordml" xmlns:wps="http://schemas.microsoft.com/office/word/2010/wordprocessingShape" mc:Ignorable="w14 w15 wp14">
   <w:body>
+    <w:p>
+      <w:pPr>
+        <w:spacing w:after="0" w:line="240" w:lineRule="auto"/>
+        <w:rPr>
+          <w:rFonts w:ascii="Times New Roman" w:eastAsia="Times New Roman" w:hAnsi="Times New Roman" w:cs="Times New Roman"/>
+          <w:sz w:val="24"/>
+          <w:szCs w:val="24"/>
+        </w:rPr>
+      </w:pPr>
+    </w:p>
     <w:tbl>
       <w:tblPr>
-        <w:tblStyle w:val="TableGrid"/>
         <w:tblW w:w="0" w:type="auto"/>
+        <w:tblCellMar>
+          <w:top w:w="15" w:type="dxa"/>
+          <w:left w:w="15" w:type="dxa"/>
+          <w:bottom w:w="15" w:type="dxa"/>
+          <w:right w:w="15" w:type="dxa"/>
+        </w:tblCellMar>
         <w:tblLook w:val="04A0" w:firstRow="1" w:lastRow="0" w:firstColumn="1" w:lastColumn="0" w:noHBand="0" w:noVBand="1"/>
       </w:tblPr>
       <w:tblGrid>
-        <w:gridCol w:w="4675"/>
-        <w:gridCol w:w="4675"/>
+        <w:gridCol w:w="2217"/>
+        <w:gridCol w:w="7123"/>
       </w:tblGrid>
       <w:tr>
+        <w:trPr>
+          <w:trHeight w:val="300"/>
+        </w:trPr>
         <w:tc>
           <w:tcPr>
-            <w:tcW w:w="4675" w:type="dxa"/>
+            <w:tcW w:w="0" w:type="auto"/>
+            <w:tcBorders>
+              <w:top w:val="single" w:sz="8" w:space="0" w:color="000000"/>
+              <w:left w:val="single" w:sz="8" w:space="0" w:color="000000"/>
+              <w:bottom w:val="single" w:sz="8" w:space="0" w:color="000000"/>
+              <w:right w:val="single" w:sz="8" w:space="0" w:color="000000"/>
+            </w:tcBorders>
+            <w:tcMar>
+              <w:top w:w="20" w:type="dxa"/>
+              <w:left w:w="20" w:type="dxa"/>
+              <w:bottom w:w="20" w:type="dxa"/>
+              <w:right w:w="20" w:type="dxa"/>
+            </w:tcMar>
+            <w:hideMark/>
           </w:tcPr>
           <w:p>
             <w:pPr>
-              <w:rPr>
+              <w:spacing w:after="0" w:line="240" w:lineRule="auto"/>
+              <w:rPr>
+                <w:rFonts w:ascii="Times New Roman" w:hAnsi="Times New Roman" w:cs="Times New Roman"/>
+                <w:sz w:val="24"/>
+                <w:szCs w:val="24"/>
+              </w:rPr>
+            </w:pPr>
+            <w:r>
+              <w:rPr>
+                <w:rFonts w:ascii="Times New Roman" w:hAnsi="Times New Roman" w:cs="Times New Roman"/>
                 <w:b/>
-              </w:rPr>
-            </w:pPr>
-            <w:bookmarkStart w:id="0" w:name="_GoBack" w:colFirst="0" w:colLast="0"/>
-            <w:r>
-              <w:rPr>
-                <w:b/>
+                <w:bCs/>
+                <w:color w:val="000000"/>
               </w:rPr>
               <w:t>Use Case:</w:t>
             </w:r>
@@ -34,25 +70,76 @@
         </w:tc>
         <w:tc>
           <w:tcPr>
-            <w:tcW w:w="4675" w:type="dxa"/>
+            <w:tcW w:w="0" w:type="auto"/>
+            <w:tcBorders>
+              <w:top w:val="single" w:sz="8" w:space="0" w:color="000000"/>
+              <w:left w:val="single" w:sz="8" w:space="0" w:color="000000"/>
+              <w:bottom w:val="single" w:sz="8" w:space="0" w:color="000000"/>
+              <w:right w:val="single" w:sz="8" w:space="0" w:color="000000"/>
+            </w:tcBorders>
+            <w:tcMar>
+              <w:top w:w="20" w:type="dxa"/>
+              <w:left w:w="20" w:type="dxa"/>
+              <w:bottom w:w="20" w:type="dxa"/>
+              <w:right w:w="20" w:type="dxa"/>
+            </w:tcMar>
+            <w:hideMark/>
           </w:tcPr>
-          <w:p/>
+          <w:p>
+            <w:pPr>
+              <w:spacing w:after="0" w:line="240" w:lineRule="auto"/>
+              <w:rPr>
+                <w:rFonts w:ascii="Times New Roman" w:hAnsi="Times New Roman" w:cs="Times New Roman"/>
+                <w:sz w:val="24"/>
+                <w:szCs w:val="24"/>
+              </w:rPr>
+            </w:pPr>
+            <w:r>
+              <w:rPr>
+                <w:rFonts w:ascii="Times New Roman" w:hAnsi="Times New Roman" w:cs="Times New Roman"/>
+                <w:color w:val="000000"/>
+              </w:rPr>
+              <w:t>Admin Creates Account for Instructors</w:t>
+            </w:r>
+          </w:p>
         </w:tc>
       </w:tr>
       <w:tr>
+        <w:trPr>
+          <w:trHeight w:val="300"/>
+        </w:trPr>
         <w:tc>
           <w:tcPr>
-            <w:tcW w:w="4675" w:type="dxa"/>
+            <w:tcW w:w="0" w:type="auto"/>
+            <w:tcBorders>
+              <w:top w:val="single" w:sz="8" w:space="0" w:color="000000"/>
+              <w:left w:val="single" w:sz="8" w:space="0" w:color="000000"/>
+              <w:bottom w:val="single" w:sz="8" w:space="0" w:color="000000"/>
+              <w:right w:val="single" w:sz="8" w:space="0" w:color="000000"/>
+            </w:tcBorders>
+            <w:tcMar>
+              <w:top w:w="20" w:type="dxa"/>
+              <w:left w:w="20" w:type="dxa"/>
+              <w:bottom w:w="20" w:type="dxa"/>
+              <w:right w:w="20" w:type="dxa"/>
+            </w:tcMar>
+            <w:hideMark/>
           </w:tcPr>
           <w:p>
             <w:pPr>
-              <w:rPr>
+              <w:spacing w:after="0" w:line="240" w:lineRule="auto"/>
+              <w:rPr>
+                <w:rFonts w:ascii="Times New Roman" w:hAnsi="Times New Roman" w:cs="Times New Roman"/>
+                <w:sz w:val="24"/>
+                <w:szCs w:val="24"/>
+              </w:rPr>
+            </w:pPr>
+            <w:r>
+              <w:rPr>
+                <w:rFonts w:ascii="Times New Roman" w:hAnsi="Times New Roman" w:cs="Times New Roman"/>
                 <w:b/>
-              </w:rPr>
-            </w:pPr>
-            <w:r>
-              <w:rPr>
-                <w:b/>
+                <w:bCs/>
+                <w:color w:val="000000"/>
               </w:rPr>
               <w:t>Primary Actor:</w:t>
             </w:r>
@@ -60,25 +147,76 @@
         </w:tc>
         <w:tc>
           <w:tcPr>
-            <w:tcW w:w="4675" w:type="dxa"/>
+            <w:tcW w:w="0" w:type="auto"/>
+            <w:tcBorders>
+              <w:top w:val="single" w:sz="8" w:space="0" w:color="000000"/>
+              <w:left w:val="single" w:sz="8" w:space="0" w:color="000000"/>
+              <w:bottom w:val="single" w:sz="8" w:space="0" w:color="000000"/>
+              <w:right w:val="single" w:sz="8" w:space="0" w:color="000000"/>
+            </w:tcBorders>
+            <w:tcMar>
+              <w:top w:w="20" w:type="dxa"/>
+              <w:left w:w="20" w:type="dxa"/>
+              <w:bottom w:w="20" w:type="dxa"/>
+              <w:right w:w="20" w:type="dxa"/>
+            </w:tcMar>
+            <w:hideMark/>
           </w:tcPr>
-          <w:p/>
+          <w:p>
+            <w:pPr>
+              <w:spacing w:after="0" w:line="240" w:lineRule="auto"/>
+              <w:rPr>
+                <w:rFonts w:ascii="Times New Roman" w:hAnsi="Times New Roman" w:cs="Times New Roman"/>
+                <w:sz w:val="24"/>
+                <w:szCs w:val="24"/>
+              </w:rPr>
+            </w:pPr>
+            <w:r>
+              <w:rPr>
+                <w:rFonts w:ascii="Times New Roman" w:hAnsi="Times New Roman" w:cs="Times New Roman"/>
+                <w:color w:val="000000"/>
+              </w:rPr>
+              <w:t>Admin</w:t>
+            </w:r>
+          </w:p>
         </w:tc>
       </w:tr>
       <w:tr>
+        <w:trPr>
+          <w:trHeight w:val="300"/>
+        </w:trPr>
         <w:tc>
           <w:tcPr>
-            <w:tcW w:w="4675" w:type="dxa"/>
+            <w:tcW w:w="0" w:type="auto"/>
+            <w:tcBorders>
+              <w:top w:val="single" w:sz="8" w:space="0" w:color="000000"/>
+              <w:left w:val="single" w:sz="8" w:space="0" w:color="000000"/>
+              <w:bottom w:val="single" w:sz="8" w:space="0" w:color="000000"/>
+              <w:right w:val="single" w:sz="8" w:space="0" w:color="000000"/>
+            </w:tcBorders>
+            <w:tcMar>
+              <w:top w:w="20" w:type="dxa"/>
+              <w:left w:w="20" w:type="dxa"/>
+              <w:bottom w:w="20" w:type="dxa"/>
+              <w:right w:w="20" w:type="dxa"/>
+            </w:tcMar>
+            <w:hideMark/>
           </w:tcPr>
           <w:p>
             <w:pPr>
-              <w:rPr>
+              <w:spacing w:after="0" w:line="240" w:lineRule="auto"/>
+              <w:rPr>
+                <w:rFonts w:ascii="Times New Roman" w:hAnsi="Times New Roman" w:cs="Times New Roman"/>
+                <w:sz w:val="24"/>
+                <w:szCs w:val="24"/>
+              </w:rPr>
+            </w:pPr>
+            <w:r>
+              <w:rPr>
+                <w:rFonts w:ascii="Times New Roman" w:hAnsi="Times New Roman" w:cs="Times New Roman"/>
                 <w:b/>
-              </w:rPr>
-            </w:pPr>
-            <w:r>
-              <w:rPr>
-                <w:b/>
+                <w:bCs/>
+                <w:color w:val="000000"/>
               </w:rPr>
               <w:t>Goal in Context:</w:t>
             </w:r>
@@ -86,25 +224,76 @@
         </w:tc>
         <w:tc>
           <w:tcPr>
-            <w:tcW w:w="4675" w:type="dxa"/>
+            <w:tcW w:w="0" w:type="auto"/>
+            <w:tcBorders>
+              <w:top w:val="single" w:sz="8" w:space="0" w:color="000000"/>
+              <w:left w:val="single" w:sz="8" w:space="0" w:color="000000"/>
+              <w:bottom w:val="single" w:sz="8" w:space="0" w:color="000000"/>
+              <w:right w:val="single" w:sz="8" w:space="0" w:color="000000"/>
+            </w:tcBorders>
+            <w:tcMar>
+              <w:top w:w="20" w:type="dxa"/>
+              <w:left w:w="20" w:type="dxa"/>
+              <w:bottom w:w="20" w:type="dxa"/>
+              <w:right w:w="20" w:type="dxa"/>
+            </w:tcMar>
+            <w:hideMark/>
           </w:tcPr>
-          <w:p/>
+          <w:p>
+            <w:pPr>
+              <w:spacing w:after="0" w:line="240" w:lineRule="auto"/>
+              <w:rPr>
+                <w:rFonts w:ascii="Times New Roman" w:hAnsi="Times New Roman" w:cs="Times New Roman"/>
+                <w:sz w:val="24"/>
+                <w:szCs w:val="24"/>
+              </w:rPr>
+            </w:pPr>
+            <w:r>
+              <w:rPr>
+                <w:rFonts w:ascii="Times New Roman" w:hAnsi="Times New Roman" w:cs="Times New Roman"/>
+                <w:color w:val="000000"/>
+              </w:rPr>
+              <w:t>The aim of the Admin is to grant the Teaching Assistants (TAs) access to the plagiarism detector.</w:t>
+            </w:r>
+          </w:p>
         </w:tc>
       </w:tr>
       <w:tr>
+        <w:trPr>
+          <w:trHeight w:val="300"/>
+        </w:trPr>
         <w:tc>
           <w:tcPr>
-            <w:tcW w:w="4675" w:type="dxa"/>
+            <w:tcW w:w="0" w:type="auto"/>
+            <w:tcBorders>
+              <w:top w:val="single" w:sz="8" w:space="0" w:color="000000"/>
+              <w:left w:val="single" w:sz="8" w:space="0" w:color="000000"/>
+              <w:bottom w:val="single" w:sz="8" w:space="0" w:color="000000"/>
+              <w:right w:val="single" w:sz="8" w:space="0" w:color="000000"/>
+            </w:tcBorders>
+            <w:tcMar>
+              <w:top w:w="20" w:type="dxa"/>
+              <w:left w:w="20" w:type="dxa"/>
+              <w:bottom w:w="20" w:type="dxa"/>
+              <w:right w:w="20" w:type="dxa"/>
+            </w:tcMar>
+            <w:hideMark/>
           </w:tcPr>
           <w:p>
             <w:pPr>
-              <w:rPr>
+              <w:spacing w:after="0" w:line="240" w:lineRule="auto"/>
+              <w:rPr>
+                <w:rFonts w:ascii="Times New Roman" w:hAnsi="Times New Roman" w:cs="Times New Roman"/>
+                <w:sz w:val="24"/>
+                <w:szCs w:val="24"/>
+              </w:rPr>
+            </w:pPr>
+            <w:r>
+              <w:rPr>
+                <w:rFonts w:ascii="Times New Roman" w:hAnsi="Times New Roman" w:cs="Times New Roman"/>
                 <w:b/>
-              </w:rPr>
-            </w:pPr>
-            <w:r>
-              <w:rPr>
-                <w:b/>
+                <w:bCs/>
+                <w:color w:val="000000"/>
               </w:rPr>
               <w:t>Preconditions:</w:t>
             </w:r>
@@ -112,25 +301,76 @@
         </w:tc>
         <w:tc>
           <w:tcPr>
-            <w:tcW w:w="4675" w:type="dxa"/>
+            <w:tcW w:w="0" w:type="auto"/>
+            <w:tcBorders>
+              <w:top w:val="single" w:sz="8" w:space="0" w:color="000000"/>
+              <w:left w:val="single" w:sz="8" w:space="0" w:color="000000"/>
+              <w:bottom w:val="single" w:sz="8" w:space="0" w:color="000000"/>
+              <w:right w:val="single" w:sz="8" w:space="0" w:color="000000"/>
+            </w:tcBorders>
+            <w:tcMar>
+              <w:top w:w="20" w:type="dxa"/>
+              <w:left w:w="20" w:type="dxa"/>
+              <w:bottom w:w="20" w:type="dxa"/>
+              <w:right w:w="20" w:type="dxa"/>
+            </w:tcMar>
+            <w:hideMark/>
           </w:tcPr>
-          <w:p/>
+          <w:p>
+            <w:pPr>
+              <w:spacing w:after="0" w:line="240" w:lineRule="auto"/>
+              <w:rPr>
+                <w:rFonts w:ascii="Times New Roman" w:hAnsi="Times New Roman" w:cs="Times New Roman"/>
+                <w:sz w:val="24"/>
+                <w:szCs w:val="24"/>
+              </w:rPr>
+            </w:pPr>
+            <w:r>
+              <w:rPr>
+                <w:rFonts w:ascii="Times New Roman" w:hAnsi="Times New Roman" w:cs="Times New Roman"/>
+                <w:color w:val="000000"/>
+              </w:rPr>
+              <w:t>The Admin should be logged in.</w:t>
+            </w:r>
+          </w:p>
         </w:tc>
       </w:tr>
       <w:tr>
+        <w:trPr>
+          <w:trHeight w:val="300"/>
+        </w:trPr>
         <w:tc>
           <w:tcPr>
-            <w:tcW w:w="4675" w:type="dxa"/>
+            <w:tcW w:w="0" w:type="auto"/>
+            <w:tcBorders>
+              <w:top w:val="single" w:sz="8" w:space="0" w:color="000000"/>
+              <w:left w:val="single" w:sz="8" w:space="0" w:color="000000"/>
+              <w:bottom w:val="single" w:sz="8" w:space="0" w:color="000000"/>
+              <w:right w:val="single" w:sz="8" w:space="0" w:color="000000"/>
+            </w:tcBorders>
+            <w:tcMar>
+              <w:top w:w="20" w:type="dxa"/>
+              <w:left w:w="20" w:type="dxa"/>
+              <w:bottom w:w="20" w:type="dxa"/>
+              <w:right w:w="20" w:type="dxa"/>
+            </w:tcMar>
+            <w:hideMark/>
           </w:tcPr>
           <w:p>
             <w:pPr>
-              <w:rPr>
+              <w:spacing w:after="0" w:line="240" w:lineRule="auto"/>
+              <w:rPr>
+                <w:rFonts w:ascii="Times New Roman" w:hAnsi="Times New Roman" w:cs="Times New Roman"/>
+                <w:sz w:val="24"/>
+                <w:szCs w:val="24"/>
+              </w:rPr>
+            </w:pPr>
+            <w:r>
+              <w:rPr>
+                <w:rFonts w:ascii="Times New Roman" w:hAnsi="Times New Roman" w:cs="Times New Roman"/>
                 <w:b/>
-              </w:rPr>
-            </w:pPr>
-            <w:r>
-              <w:rPr>
-                <w:b/>
+                <w:bCs/>
+                <w:color w:val="000000"/>
               </w:rPr>
               <w:t>Trigger:</w:t>
             </w:r>
@@ -138,25 +378,76 @@
         </w:tc>
         <w:tc>
           <w:tcPr>
-            <w:tcW w:w="4675" w:type="dxa"/>
+            <w:tcW w:w="0" w:type="auto"/>
+            <w:tcBorders>
+              <w:top w:val="single" w:sz="8" w:space="0" w:color="000000"/>
+              <w:left w:val="single" w:sz="8" w:space="0" w:color="000000"/>
+              <w:bottom w:val="single" w:sz="8" w:space="0" w:color="000000"/>
+              <w:right w:val="single" w:sz="8" w:space="0" w:color="000000"/>
+            </w:tcBorders>
+            <w:tcMar>
+              <w:top w:w="20" w:type="dxa"/>
+              <w:left w:w="20" w:type="dxa"/>
+              <w:bottom w:w="20" w:type="dxa"/>
+              <w:right w:w="20" w:type="dxa"/>
+            </w:tcMar>
+            <w:hideMark/>
           </w:tcPr>
-          <w:p/>
+          <w:p>
+            <w:pPr>
+              <w:spacing w:after="0" w:line="240" w:lineRule="auto"/>
+              <w:rPr>
+                <w:rFonts w:ascii="Times New Roman" w:hAnsi="Times New Roman" w:cs="Times New Roman"/>
+                <w:sz w:val="24"/>
+                <w:szCs w:val="24"/>
+              </w:rPr>
+            </w:pPr>
+            <w:r>
+              <w:rPr>
+                <w:rFonts w:ascii="Times New Roman" w:hAnsi="Times New Roman" w:cs="Times New Roman"/>
+                <w:color w:val="000000"/>
+              </w:rPr>
+              <w:t>The Admin clicks on Create Account  tab.</w:t>
+            </w:r>
+          </w:p>
         </w:tc>
       </w:tr>
       <w:tr>
+        <w:trPr>
+          <w:trHeight w:val="1320"/>
+        </w:trPr>
         <w:tc>
           <w:tcPr>
-            <w:tcW w:w="4675" w:type="dxa"/>
+            <w:tcW w:w="0" w:type="auto"/>
+            <w:tcBorders>
+              <w:top w:val="single" w:sz="8" w:space="0" w:color="000000"/>
+              <w:left w:val="single" w:sz="8" w:space="0" w:color="000000"/>
+              <w:bottom w:val="single" w:sz="8" w:space="0" w:color="000000"/>
+              <w:right w:val="single" w:sz="8" w:space="0" w:color="000000"/>
+            </w:tcBorders>
+            <w:tcMar>
+              <w:top w:w="20" w:type="dxa"/>
+              <w:left w:w="20" w:type="dxa"/>
+              <w:bottom w:w="20" w:type="dxa"/>
+              <w:right w:w="20" w:type="dxa"/>
+            </w:tcMar>
+            <w:hideMark/>
           </w:tcPr>
           <w:p>
             <w:pPr>
-              <w:rPr>
+              <w:spacing w:after="0" w:line="240" w:lineRule="auto"/>
+              <w:rPr>
+                <w:rFonts w:ascii="Times New Roman" w:hAnsi="Times New Roman" w:cs="Times New Roman"/>
+                <w:sz w:val="24"/>
+                <w:szCs w:val="24"/>
+              </w:rPr>
+            </w:pPr>
+            <w:r>
+              <w:rPr>
+                <w:rFonts w:ascii="Times New Roman" w:hAnsi="Times New Roman" w:cs="Times New Roman"/>
                 <w:b/>
-              </w:rPr>
-            </w:pPr>
-            <w:r>
-              <w:rPr>
-                <w:b/>
+                <w:bCs/>
+                <w:color w:val="000000"/>
               </w:rPr>
               <w:t>Scenario:</w:t>
             </w:r>
@@ -164,25 +455,141 @@
         </w:tc>
         <w:tc>
           <w:tcPr>
-            <w:tcW w:w="4675" w:type="dxa"/>
+            <w:tcW w:w="0" w:type="auto"/>
+            <w:tcBorders>
+              <w:top w:val="single" w:sz="8" w:space="0" w:color="000000"/>
+              <w:left w:val="single" w:sz="8" w:space="0" w:color="000000"/>
+              <w:bottom w:val="single" w:sz="8" w:space="0" w:color="000000"/>
+              <w:right w:val="single" w:sz="8" w:space="0" w:color="000000"/>
+            </w:tcBorders>
+            <w:tcMar>
+              <w:top w:w="20" w:type="dxa"/>
+              <w:left w:w="20" w:type="dxa"/>
+              <w:bottom w:w="20" w:type="dxa"/>
+              <w:right w:w="20" w:type="dxa"/>
+            </w:tcMar>
+            <w:hideMark/>
           </w:tcPr>
-          <w:p/>
+          <w:p>
+            <w:pPr>
+              <w:numPr>
+                <w:ilvl w:val="0"/>
+                <w:numId w:val="1"/>
+              </w:numPr>
+              <w:spacing w:after="0" w:line="240" w:lineRule="auto"/>
+              <w:textAlignment w:val="baseline"/>
+              <w:rPr>
+                <w:rFonts w:ascii="Times New Roman" w:hAnsi="Times New Roman" w:cs="Times New Roman"/>
+                <w:color w:val="000000"/>
+              </w:rPr>
+            </w:pPr>
+            <w:r>
+              <w:rPr>
+                <w:rFonts w:ascii="Times New Roman" w:hAnsi="Times New Roman" w:cs="Times New Roman"/>
+                <w:color w:val="000000"/>
+              </w:rPr>
+              <w:t>The Admin clicks on Create Account tab.</w:t>
+            </w:r>
+          </w:p>
+          <w:p>
+            <w:pPr>
+              <w:numPr>
+                <w:ilvl w:val="0"/>
+                <w:numId w:val="1"/>
+              </w:numPr>
+              <w:spacing w:after="0" w:line="240" w:lineRule="auto"/>
+              <w:textAlignment w:val="baseline"/>
+              <w:rPr>
+                <w:rFonts w:ascii="Times New Roman" w:hAnsi="Times New Roman" w:cs="Times New Roman"/>
+                <w:color w:val="000000"/>
+              </w:rPr>
+            </w:pPr>
+            <w:r>
+              <w:rPr>
+                <w:rFonts w:ascii="Times New Roman" w:hAnsi="Times New Roman" w:cs="Times New Roman"/>
+                <w:color w:val="000000"/>
+              </w:rPr>
+              <w:t>The Admin is presented with a form to fill up.</w:t>
+            </w:r>
+          </w:p>
+          <w:p>
+            <w:pPr>
+              <w:spacing w:after="0" w:line="240" w:lineRule="auto"/>
+              <w:ind w:left="720"/>
+              <w:rPr>
+                <w:rFonts w:ascii="Times New Roman" w:hAnsi="Times New Roman" w:cs="Times New Roman"/>
+                <w:sz w:val="24"/>
+                <w:szCs w:val="24"/>
+              </w:rPr>
+            </w:pPr>
+            <w:r>
+              <w:rPr>
+                <w:rFonts w:ascii="Times New Roman" w:hAnsi="Times New Roman" w:cs="Times New Roman"/>
+                <w:color w:val="000000"/>
+              </w:rPr>
+              <w:t>The form requests additional information regarding the TA.</w:t>
+            </w:r>
+          </w:p>
+          <w:p>
+            <w:pPr>
+              <w:pStyle w:val="ListParagraph"/>
+              <w:numPr>
+                <w:ilvl w:val="0"/>
+                <w:numId w:val="1"/>
+              </w:numPr>
+              <w:spacing w:after="0" w:line="240" w:lineRule="auto"/>
+              <w:rPr>
+                <w:rFonts w:ascii="Times New Roman" w:hAnsi="Times New Roman" w:cs="Times New Roman"/>
+                <w:sz w:val="24"/>
+                <w:szCs w:val="24"/>
+              </w:rPr>
+            </w:pPr>
+            <w:r>
+              <w:rPr>
+                <w:rFonts w:ascii="Times New Roman" w:hAnsi="Times New Roman" w:cs="Times New Roman"/>
+                <w:color w:val="000000"/>
+              </w:rPr>
+              <w:t>The Admin clicks on Create Account button.</w:t>
+            </w:r>
+          </w:p>
         </w:tc>
       </w:tr>
       <w:tr>
+        <w:trPr>
+          <w:trHeight w:val="1580"/>
+        </w:trPr>
         <w:tc>
           <w:tcPr>
-            <w:tcW w:w="4675" w:type="dxa"/>
+            <w:tcW w:w="0" w:type="auto"/>
+            <w:tcBorders>
+              <w:top w:val="single" w:sz="8" w:space="0" w:color="000000"/>
+              <w:left w:val="single" w:sz="8" w:space="0" w:color="000000"/>
+              <w:bottom w:val="single" w:sz="8" w:space="0" w:color="000000"/>
+              <w:right w:val="single" w:sz="8" w:space="0" w:color="000000"/>
+            </w:tcBorders>
+            <w:tcMar>
+              <w:top w:w="20" w:type="dxa"/>
+              <w:left w:w="20" w:type="dxa"/>
+              <w:bottom w:w="20" w:type="dxa"/>
+              <w:right w:w="20" w:type="dxa"/>
+            </w:tcMar>
+            <w:hideMark/>
           </w:tcPr>
           <w:p>
             <w:pPr>
-              <w:rPr>
+              <w:spacing w:after="0" w:line="240" w:lineRule="auto"/>
+              <w:rPr>
+                <w:rFonts w:ascii="Times New Roman" w:hAnsi="Times New Roman" w:cs="Times New Roman"/>
+                <w:sz w:val="24"/>
+                <w:szCs w:val="24"/>
+              </w:rPr>
+            </w:pPr>
+            <w:r>
+              <w:rPr>
+                <w:rFonts w:ascii="Times New Roman" w:hAnsi="Times New Roman" w:cs="Times New Roman"/>
                 <w:b/>
-              </w:rPr>
-            </w:pPr>
-            <w:r>
-              <w:rPr>
-                <w:b/>
+                <w:bCs/>
+                <w:color w:val="000000"/>
               </w:rPr>
               <w:t>Exceptions:</w:t>
             </w:r>
@@ -190,25 +597,138 @@
         </w:tc>
         <w:tc>
           <w:tcPr>
-            <w:tcW w:w="4675" w:type="dxa"/>
+            <w:tcW w:w="0" w:type="auto"/>
+            <w:tcBorders>
+              <w:top w:val="single" w:sz="8" w:space="0" w:color="000000"/>
+              <w:left w:val="single" w:sz="8" w:space="0" w:color="000000"/>
+              <w:bottom w:val="single" w:sz="8" w:space="0" w:color="000000"/>
+              <w:right w:val="single" w:sz="8" w:space="0" w:color="000000"/>
+            </w:tcBorders>
+            <w:tcMar>
+              <w:top w:w="20" w:type="dxa"/>
+              <w:left w:w="20" w:type="dxa"/>
+              <w:bottom w:w="20" w:type="dxa"/>
+              <w:right w:w="20" w:type="dxa"/>
+            </w:tcMar>
+            <w:hideMark/>
           </w:tcPr>
-          <w:p/>
+          <w:p>
+            <w:pPr>
+              <w:numPr>
+                <w:ilvl w:val="0"/>
+                <w:numId w:val="3"/>
+              </w:numPr>
+              <w:spacing w:after="0" w:line="240" w:lineRule="auto"/>
+              <w:textAlignment w:val="baseline"/>
+              <w:rPr>
+                <w:rFonts w:ascii="Times New Roman" w:hAnsi="Times New Roman" w:cs="Times New Roman"/>
+                <w:color w:val="000000"/>
+              </w:rPr>
+            </w:pPr>
+            <w:r>
+              <w:rPr>
+                <w:rFonts w:ascii="Times New Roman" w:hAnsi="Times New Roman" w:cs="Times New Roman"/>
+                <w:color w:val="000000"/>
+              </w:rPr>
+              <w:t>The TA already has an account.</w:t>
+            </w:r>
+          </w:p>
+          <w:p>
+            <w:pPr>
+              <w:spacing w:after="0" w:line="240" w:lineRule="auto"/>
+              <w:ind w:left="720"/>
+              <w:rPr>
+                <w:rFonts w:ascii="Times New Roman" w:hAnsi="Times New Roman" w:cs="Times New Roman"/>
+                <w:sz w:val="24"/>
+                <w:szCs w:val="24"/>
+              </w:rPr>
+            </w:pPr>
+            <w:r>
+              <w:rPr>
+                <w:rFonts w:ascii="Times New Roman" w:hAnsi="Times New Roman" w:cs="Times New Roman"/>
+                <w:color w:val="000000"/>
+              </w:rPr>
+              <w:t>The Admin cancels the create account operation or might replace the TA’s current account details with the new account details.</w:t>
+            </w:r>
+          </w:p>
+          <w:p>
+            <w:pPr>
+              <w:pStyle w:val="ListParagraph"/>
+              <w:numPr>
+                <w:ilvl w:val="0"/>
+                <w:numId w:val="3"/>
+              </w:numPr>
+              <w:spacing w:after="0" w:line="240" w:lineRule="auto"/>
+              <w:textAlignment w:val="baseline"/>
+              <w:rPr>
+                <w:rFonts w:ascii="Times New Roman" w:hAnsi="Times New Roman" w:cs="Times New Roman"/>
+                <w:color w:val="000000"/>
+              </w:rPr>
+            </w:pPr>
+            <w:r>
+              <w:rPr>
+                <w:rFonts w:ascii="Times New Roman" w:hAnsi="Times New Roman" w:cs="Times New Roman"/>
+                <w:color w:val="000000"/>
+              </w:rPr>
+              <w:t>Some fields are left blank.</w:t>
+            </w:r>
+          </w:p>
+          <w:p>
+            <w:pPr>
+              <w:spacing w:after="0" w:line="240" w:lineRule="auto"/>
+              <w:ind w:left="720"/>
+              <w:rPr>
+                <w:rFonts w:ascii="Times New Roman" w:hAnsi="Times New Roman" w:cs="Times New Roman"/>
+                <w:sz w:val="24"/>
+                <w:szCs w:val="24"/>
+              </w:rPr>
+            </w:pPr>
+            <w:r>
+              <w:rPr>
+                <w:rFonts w:ascii="Times New Roman" w:hAnsi="Times New Roman" w:cs="Times New Roman"/>
+                <w:color w:val="000000"/>
+              </w:rPr>
+              <w:t>The Admin is prompted to refill the blank fields.</w:t>
+            </w:r>
+          </w:p>
         </w:tc>
       </w:tr>
       <w:tr>
+        <w:trPr>
+          <w:trHeight w:val="300"/>
+        </w:trPr>
         <w:tc>
           <w:tcPr>
-            <w:tcW w:w="4675" w:type="dxa"/>
+            <w:tcW w:w="0" w:type="auto"/>
+            <w:tcBorders>
+              <w:top w:val="single" w:sz="8" w:space="0" w:color="000000"/>
+              <w:left w:val="single" w:sz="8" w:space="0" w:color="000000"/>
+              <w:bottom w:val="single" w:sz="8" w:space="0" w:color="000000"/>
+              <w:right w:val="single" w:sz="8" w:space="0" w:color="000000"/>
+            </w:tcBorders>
+            <w:tcMar>
+              <w:top w:w="20" w:type="dxa"/>
+              <w:left w:w="20" w:type="dxa"/>
+              <w:bottom w:w="20" w:type="dxa"/>
+              <w:right w:w="20" w:type="dxa"/>
+            </w:tcMar>
+            <w:hideMark/>
           </w:tcPr>
           <w:p>
             <w:pPr>
-              <w:rPr>
+              <w:spacing w:after="0" w:line="240" w:lineRule="auto"/>
+              <w:rPr>
+                <w:rFonts w:ascii="Times New Roman" w:hAnsi="Times New Roman" w:cs="Times New Roman"/>
+                <w:sz w:val="24"/>
+                <w:szCs w:val="24"/>
+              </w:rPr>
+            </w:pPr>
+            <w:r>
+              <w:rPr>
+                <w:rFonts w:ascii="Times New Roman" w:hAnsi="Times New Roman" w:cs="Times New Roman"/>
                 <w:b/>
-              </w:rPr>
-            </w:pPr>
-            <w:r>
-              <w:rPr>
-                <w:b/>
+                <w:bCs/>
+                <w:color w:val="000000"/>
               </w:rPr>
               <w:t>Priority:</w:t>
             </w:r>
@@ -216,77 +736,230 @@
         </w:tc>
         <w:tc>
           <w:tcPr>
-            <w:tcW w:w="4675" w:type="dxa"/>
+            <w:tcW w:w="0" w:type="auto"/>
+            <w:tcBorders>
+              <w:top w:val="single" w:sz="8" w:space="0" w:color="000000"/>
+              <w:left w:val="single" w:sz="8" w:space="0" w:color="000000"/>
+              <w:bottom w:val="single" w:sz="8" w:space="0" w:color="000000"/>
+              <w:right w:val="single" w:sz="8" w:space="0" w:color="000000"/>
+            </w:tcBorders>
+            <w:tcMar>
+              <w:top w:w="20" w:type="dxa"/>
+              <w:left w:w="20" w:type="dxa"/>
+              <w:bottom w:w="20" w:type="dxa"/>
+              <w:right w:w="20" w:type="dxa"/>
+            </w:tcMar>
+            <w:hideMark/>
           </w:tcPr>
-          <w:p/>
+          <w:p>
+            <w:pPr>
+              <w:spacing w:after="0" w:line="240" w:lineRule="auto"/>
+              <w:rPr>
+                <w:rFonts w:ascii="Times New Roman" w:hAnsi="Times New Roman" w:cs="Times New Roman"/>
+                <w:sz w:val="24"/>
+                <w:szCs w:val="24"/>
+              </w:rPr>
+            </w:pPr>
+            <w:r>
+              <w:rPr>
+                <w:rFonts w:ascii="Times New Roman" w:hAnsi="Times New Roman" w:cs="Times New Roman"/>
+                <w:color w:val="000000"/>
+              </w:rPr>
+              <w:t>Medium, not urgent</w:t>
+            </w:r>
+          </w:p>
         </w:tc>
       </w:tr>
       <w:tr>
+        <w:trPr>
+          <w:trHeight w:val="300"/>
+        </w:trPr>
         <w:tc>
           <w:tcPr>
-            <w:tcW w:w="4675" w:type="dxa"/>
+            <w:tcW w:w="0" w:type="auto"/>
+            <w:tcBorders>
+              <w:top w:val="single" w:sz="8" w:space="0" w:color="000000"/>
+              <w:left w:val="single" w:sz="8" w:space="0" w:color="000000"/>
+              <w:bottom w:val="single" w:sz="8" w:space="0" w:color="000000"/>
+              <w:right w:val="single" w:sz="8" w:space="0" w:color="000000"/>
+            </w:tcBorders>
+            <w:tcMar>
+              <w:top w:w="20" w:type="dxa"/>
+              <w:left w:w="20" w:type="dxa"/>
+              <w:bottom w:w="20" w:type="dxa"/>
+              <w:right w:w="20" w:type="dxa"/>
+            </w:tcMar>
+            <w:hideMark/>
           </w:tcPr>
           <w:p>
             <w:pPr>
-              <w:rPr>
+              <w:spacing w:after="0" w:line="240" w:lineRule="auto"/>
+              <w:rPr>
+                <w:rFonts w:ascii="Times New Roman" w:hAnsi="Times New Roman" w:cs="Times New Roman"/>
+                <w:sz w:val="24"/>
+                <w:szCs w:val="24"/>
+              </w:rPr>
+            </w:pPr>
+            <w:r>
+              <w:rPr>
+                <w:rFonts w:ascii="Times New Roman" w:hAnsi="Times New Roman" w:cs="Times New Roman"/>
                 <w:b/>
-              </w:rPr>
-            </w:pPr>
-            <w:r>
-              <w:rPr>
-                <w:b/>
-              </w:rPr>
-              <w:t>When Available:</w:t>
+                <w:bCs/>
+                <w:color w:val="000000"/>
+              </w:rPr>
+              <w:t>When available:</w:t>
             </w:r>
           </w:p>
         </w:tc>
         <w:tc>
           <w:tcPr>
-            <w:tcW w:w="4675" w:type="dxa"/>
+            <w:tcW w:w="0" w:type="auto"/>
+            <w:tcBorders>
+              <w:top w:val="single" w:sz="8" w:space="0" w:color="000000"/>
+              <w:left w:val="single" w:sz="8" w:space="0" w:color="000000"/>
+              <w:bottom w:val="single" w:sz="8" w:space="0" w:color="000000"/>
+              <w:right w:val="single" w:sz="8" w:space="0" w:color="000000"/>
+            </w:tcBorders>
+            <w:tcMar>
+              <w:top w:w="20" w:type="dxa"/>
+              <w:left w:w="20" w:type="dxa"/>
+              <w:bottom w:w="20" w:type="dxa"/>
+              <w:right w:w="20" w:type="dxa"/>
+            </w:tcMar>
+            <w:hideMark/>
           </w:tcPr>
-          <w:p/>
+          <w:p>
+            <w:pPr>
+              <w:spacing w:after="0" w:line="240" w:lineRule="auto"/>
+              <w:rPr>
+                <w:rFonts w:ascii="Times New Roman" w:hAnsi="Times New Roman" w:cs="Times New Roman"/>
+                <w:sz w:val="24"/>
+                <w:szCs w:val="24"/>
+              </w:rPr>
+            </w:pPr>
+            <w:r>
+              <w:rPr>
+                <w:rFonts w:ascii="Times New Roman" w:hAnsi="Times New Roman" w:cs="Times New Roman"/>
+                <w:color w:val="000000"/>
+              </w:rPr>
+              <w:t>Phase C</w:t>
+            </w:r>
+          </w:p>
         </w:tc>
       </w:tr>
       <w:tr>
+        <w:trPr>
+          <w:trHeight w:val="300"/>
+        </w:trPr>
         <w:tc>
           <w:tcPr>
-            <w:tcW w:w="4675" w:type="dxa"/>
+            <w:tcW w:w="0" w:type="auto"/>
+            <w:tcBorders>
+              <w:top w:val="single" w:sz="8" w:space="0" w:color="000000"/>
+              <w:left w:val="single" w:sz="8" w:space="0" w:color="000000"/>
+              <w:bottom w:val="single" w:sz="8" w:space="0" w:color="000000"/>
+              <w:right w:val="single" w:sz="8" w:space="0" w:color="000000"/>
+            </w:tcBorders>
+            <w:tcMar>
+              <w:top w:w="20" w:type="dxa"/>
+              <w:left w:w="20" w:type="dxa"/>
+              <w:bottom w:w="20" w:type="dxa"/>
+              <w:right w:w="20" w:type="dxa"/>
+            </w:tcMar>
+            <w:hideMark/>
           </w:tcPr>
           <w:p>
             <w:pPr>
-              <w:rPr>
+              <w:spacing w:after="0" w:line="240" w:lineRule="auto"/>
+              <w:rPr>
+                <w:rFonts w:ascii="Times New Roman" w:hAnsi="Times New Roman" w:cs="Times New Roman"/>
+                <w:sz w:val="24"/>
+                <w:szCs w:val="24"/>
+              </w:rPr>
+            </w:pPr>
+            <w:r>
+              <w:rPr>
+                <w:rFonts w:ascii="Times New Roman" w:hAnsi="Times New Roman" w:cs="Times New Roman"/>
                 <w:b/>
-              </w:rPr>
-            </w:pPr>
-            <w:r>
-              <w:rPr>
-                <w:b/>
-              </w:rPr>
-              <w:t>Channel to Actor:</w:t>
+                <w:bCs/>
+                <w:color w:val="000000"/>
+              </w:rPr>
+              <w:t>Channel to actor:</w:t>
             </w:r>
           </w:p>
         </w:tc>
         <w:tc>
           <w:tcPr>
-            <w:tcW w:w="4675" w:type="dxa"/>
+            <w:tcW w:w="0" w:type="auto"/>
+            <w:tcBorders>
+              <w:top w:val="single" w:sz="8" w:space="0" w:color="000000"/>
+              <w:left w:val="single" w:sz="8" w:space="0" w:color="000000"/>
+              <w:bottom w:val="single" w:sz="8" w:space="0" w:color="000000"/>
+              <w:right w:val="single" w:sz="8" w:space="0" w:color="000000"/>
+            </w:tcBorders>
+            <w:tcMar>
+              <w:top w:w="20" w:type="dxa"/>
+              <w:left w:w="20" w:type="dxa"/>
+              <w:bottom w:w="20" w:type="dxa"/>
+              <w:right w:w="20" w:type="dxa"/>
+            </w:tcMar>
+            <w:hideMark/>
           </w:tcPr>
-          <w:p/>
+          <w:p>
+            <w:pPr>
+              <w:spacing w:after="0" w:line="240" w:lineRule="auto"/>
+              <w:rPr>
+                <w:rFonts w:ascii="Times New Roman" w:hAnsi="Times New Roman" w:cs="Times New Roman"/>
+                <w:sz w:val="24"/>
+                <w:szCs w:val="24"/>
+              </w:rPr>
+            </w:pPr>
+            <w:r>
+              <w:rPr>
+                <w:rFonts w:ascii="Times New Roman" w:hAnsi="Times New Roman" w:cs="Times New Roman"/>
+                <w:color w:val="000000"/>
+              </w:rPr>
+              <w:t>The Admin and the system communicate using web interface</w:t>
+            </w:r>
+          </w:p>
         </w:tc>
       </w:tr>
       <w:tr>
+        <w:trPr>
+          <w:trHeight w:val="300"/>
+        </w:trPr>
         <w:tc>
           <w:tcPr>
-            <w:tcW w:w="4675" w:type="dxa"/>
+            <w:tcW w:w="0" w:type="auto"/>
+            <w:tcBorders>
+              <w:top w:val="single" w:sz="8" w:space="0" w:color="000000"/>
+              <w:left w:val="single" w:sz="8" w:space="0" w:color="000000"/>
+              <w:bottom w:val="single" w:sz="8" w:space="0" w:color="000000"/>
+              <w:right w:val="single" w:sz="8" w:space="0" w:color="000000"/>
+            </w:tcBorders>
+            <w:tcMar>
+              <w:top w:w="20" w:type="dxa"/>
+              <w:left w:w="20" w:type="dxa"/>
+              <w:bottom w:w="20" w:type="dxa"/>
+              <w:right w:w="20" w:type="dxa"/>
+            </w:tcMar>
+            <w:hideMark/>
           </w:tcPr>
           <w:p>
             <w:pPr>
-              <w:rPr>
+              <w:spacing w:after="0" w:line="240" w:lineRule="auto"/>
+              <w:rPr>
+                <w:rFonts w:ascii="Times New Roman" w:hAnsi="Times New Roman" w:cs="Times New Roman"/>
+                <w:sz w:val="24"/>
+                <w:szCs w:val="24"/>
+              </w:rPr>
+            </w:pPr>
+            <w:r>
+              <w:rPr>
+                <w:rFonts w:ascii="Times New Roman" w:hAnsi="Times New Roman" w:cs="Times New Roman"/>
                 <w:b/>
-              </w:rPr>
-            </w:pPr>
-            <w:r>
-              <w:rPr>
-                <w:b/>
+                <w:bCs/>
+                <w:color w:val="000000"/>
               </w:rPr>
               <w:t>Secondary Actor:</w:t>
             </w:r>
@@ -294,25 +967,76 @@
         </w:tc>
         <w:tc>
           <w:tcPr>
-            <w:tcW w:w="4675" w:type="dxa"/>
+            <w:tcW w:w="0" w:type="auto"/>
+            <w:tcBorders>
+              <w:top w:val="single" w:sz="8" w:space="0" w:color="000000"/>
+              <w:left w:val="single" w:sz="8" w:space="0" w:color="000000"/>
+              <w:bottom w:val="single" w:sz="8" w:space="0" w:color="000000"/>
+              <w:right w:val="single" w:sz="8" w:space="0" w:color="000000"/>
+            </w:tcBorders>
+            <w:tcMar>
+              <w:top w:w="20" w:type="dxa"/>
+              <w:left w:w="20" w:type="dxa"/>
+              <w:bottom w:w="20" w:type="dxa"/>
+              <w:right w:w="20" w:type="dxa"/>
+            </w:tcMar>
+            <w:hideMark/>
           </w:tcPr>
-          <w:p/>
+          <w:p>
+            <w:pPr>
+              <w:spacing w:after="0" w:line="240" w:lineRule="auto"/>
+              <w:rPr>
+                <w:rFonts w:ascii="Times New Roman" w:hAnsi="Times New Roman" w:cs="Times New Roman"/>
+                <w:sz w:val="24"/>
+                <w:szCs w:val="24"/>
+              </w:rPr>
+            </w:pPr>
+            <w:r>
+              <w:rPr>
+                <w:rFonts w:ascii="Times New Roman" w:hAnsi="Times New Roman" w:cs="Times New Roman"/>
+                <w:color w:val="000000"/>
+              </w:rPr>
+              <w:t>Teaching Assistant</w:t>
+            </w:r>
+          </w:p>
         </w:tc>
       </w:tr>
       <w:tr>
+        <w:trPr>
+          <w:trHeight w:val="660"/>
+        </w:trPr>
         <w:tc>
           <w:tcPr>
-            <w:tcW w:w="4675" w:type="dxa"/>
+            <w:tcW w:w="0" w:type="auto"/>
+            <w:tcBorders>
+              <w:top w:val="single" w:sz="8" w:space="0" w:color="000000"/>
+              <w:left w:val="single" w:sz="8" w:space="0" w:color="000000"/>
+              <w:bottom w:val="single" w:sz="8" w:space="0" w:color="000000"/>
+              <w:right w:val="single" w:sz="8" w:space="0" w:color="000000"/>
+            </w:tcBorders>
+            <w:tcMar>
+              <w:top w:w="20" w:type="dxa"/>
+              <w:left w:w="20" w:type="dxa"/>
+              <w:bottom w:w="20" w:type="dxa"/>
+              <w:right w:w="20" w:type="dxa"/>
+            </w:tcMar>
+            <w:hideMark/>
           </w:tcPr>
           <w:p>
             <w:pPr>
-              <w:rPr>
+              <w:spacing w:after="0" w:line="240" w:lineRule="auto"/>
+              <w:rPr>
+                <w:rFonts w:ascii="Times New Roman" w:hAnsi="Times New Roman" w:cs="Times New Roman"/>
+                <w:sz w:val="24"/>
+                <w:szCs w:val="24"/>
+              </w:rPr>
+            </w:pPr>
+            <w:r>
+              <w:rPr>
+                <w:rFonts w:ascii="Times New Roman" w:hAnsi="Times New Roman" w:cs="Times New Roman"/>
                 <w:b/>
-              </w:rPr>
-            </w:pPr>
-            <w:r>
-              <w:rPr>
-                <w:b/>
+                <w:bCs/>
+                <w:color w:val="000000"/>
               </w:rPr>
               <w:t>Channels to Secondary Actors:</w:t>
             </w:r>
@@ -320,25 +1044,76 @@
         </w:tc>
         <w:tc>
           <w:tcPr>
-            <w:tcW w:w="4675" w:type="dxa"/>
+            <w:tcW w:w="0" w:type="auto"/>
+            <w:tcBorders>
+              <w:top w:val="single" w:sz="8" w:space="0" w:color="000000"/>
+              <w:left w:val="single" w:sz="8" w:space="0" w:color="000000"/>
+              <w:bottom w:val="single" w:sz="8" w:space="0" w:color="000000"/>
+              <w:right w:val="single" w:sz="8" w:space="0" w:color="000000"/>
+            </w:tcBorders>
+            <w:tcMar>
+              <w:top w:w="20" w:type="dxa"/>
+              <w:left w:w="20" w:type="dxa"/>
+              <w:bottom w:w="20" w:type="dxa"/>
+              <w:right w:w="20" w:type="dxa"/>
+            </w:tcMar>
+            <w:hideMark/>
           </w:tcPr>
-          <w:p/>
+          <w:p>
+            <w:pPr>
+              <w:spacing w:after="0" w:line="240" w:lineRule="auto"/>
+              <w:rPr>
+                <w:rFonts w:ascii="Times New Roman" w:hAnsi="Times New Roman" w:cs="Times New Roman"/>
+                <w:sz w:val="24"/>
+                <w:szCs w:val="24"/>
+              </w:rPr>
+            </w:pPr>
+            <w:r>
+              <w:rPr>
+                <w:rFonts w:ascii="Times New Roman" w:hAnsi="Times New Roman" w:cs="Times New Roman"/>
+                <w:color w:val="000000"/>
+              </w:rPr>
+              <w:t>The TA interacts with the system through the web application.  </w:t>
+            </w:r>
+          </w:p>
         </w:tc>
       </w:tr>
       <w:tr>
+        <w:trPr>
+          <w:trHeight w:val="300"/>
+        </w:trPr>
         <w:tc>
           <w:tcPr>
-            <w:tcW w:w="4675" w:type="dxa"/>
+            <w:tcW w:w="0" w:type="auto"/>
+            <w:tcBorders>
+              <w:top w:val="single" w:sz="8" w:space="0" w:color="000000"/>
+              <w:left w:val="single" w:sz="8" w:space="0" w:color="000000"/>
+              <w:bottom w:val="single" w:sz="8" w:space="0" w:color="000000"/>
+              <w:right w:val="single" w:sz="8" w:space="0" w:color="000000"/>
+            </w:tcBorders>
+            <w:tcMar>
+              <w:top w:w="20" w:type="dxa"/>
+              <w:left w:w="20" w:type="dxa"/>
+              <w:bottom w:w="20" w:type="dxa"/>
+              <w:right w:w="20" w:type="dxa"/>
+            </w:tcMar>
+            <w:hideMark/>
           </w:tcPr>
           <w:p>
             <w:pPr>
-              <w:rPr>
+              <w:spacing w:after="0" w:line="240" w:lineRule="auto"/>
+              <w:rPr>
+                <w:rFonts w:ascii="Times New Roman" w:hAnsi="Times New Roman" w:cs="Times New Roman"/>
+                <w:sz w:val="24"/>
+                <w:szCs w:val="24"/>
+              </w:rPr>
+            </w:pPr>
+            <w:r>
+              <w:rPr>
+                <w:rFonts w:ascii="Times New Roman" w:hAnsi="Times New Roman" w:cs="Times New Roman"/>
                 <w:b/>
-              </w:rPr>
-            </w:pPr>
-            <w:r>
-              <w:rPr>
-                <w:b/>
+                <w:bCs/>
+                <w:color w:val="000000"/>
               </w:rPr>
               <w:t>Open Issues:</w:t>
             </w:r>
@@ -346,14 +1121,49 @@
         </w:tc>
         <w:tc>
           <w:tcPr>
-            <w:tcW w:w="4675" w:type="dxa"/>
+            <w:tcW w:w="0" w:type="auto"/>
+            <w:tcBorders>
+              <w:top w:val="single" w:sz="8" w:space="0" w:color="000000"/>
+              <w:left w:val="single" w:sz="8" w:space="0" w:color="000000"/>
+              <w:bottom w:val="single" w:sz="8" w:space="0" w:color="000000"/>
+              <w:right w:val="single" w:sz="8" w:space="0" w:color="000000"/>
+            </w:tcBorders>
+            <w:tcMar>
+              <w:top w:w="20" w:type="dxa"/>
+              <w:left w:w="20" w:type="dxa"/>
+              <w:bottom w:w="20" w:type="dxa"/>
+              <w:right w:w="20" w:type="dxa"/>
+            </w:tcMar>
+            <w:hideMark/>
           </w:tcPr>
-          <w:p/>
+          <w:p>
+            <w:pPr>
+              <w:numPr>
+                <w:ilvl w:val="0"/>
+                <w:numId w:val="5"/>
+              </w:numPr>
+              <w:spacing w:after="0" w:line="240" w:lineRule="auto"/>
+              <w:textAlignment w:val="baseline"/>
+              <w:rPr>
+                <w:rFonts w:ascii="Times New Roman" w:hAnsi="Times New Roman" w:cs="Times New Roman"/>
+                <w:color w:val="000000"/>
+              </w:rPr>
+            </w:pPr>
+            <w:r>
+              <w:rPr>
+                <w:rFonts w:ascii="Times New Roman" w:hAnsi="Times New Roman" w:cs="Times New Roman"/>
+                <w:color w:val="000000"/>
+              </w:rPr>
+              <w:t>What should be the fields in the Create Account form?</w:t>
+            </w:r>
+          </w:p>
         </w:tc>
       </w:tr>
+    </w:tbl>
+    <w:p>
+      <w:bookmarkStart w:id="0" w:name="_GoBack"/>
       <w:bookmarkEnd w:id="0"/>
-    </w:tbl>
-    <w:p/>
+    </w:p>
     <w:sectPr>
       <w:pgSz w:w="12240" w:h="15840"/>
       <w:pgMar w:top="1440" w:right="1440" w:bottom="1440" w:left="1440" w:header="720" w:footer="720" w:gutter="0"/>
@@ -364,8 +1174,607 @@
 </w:document>
 </file>
 
+<file path=word/numbering.xml><?xml version="1.0" encoding="utf-8"?>
+<w:numbering xmlns:wpc="http://schemas.microsoft.com/office/word/2010/wordprocessingCanvas" xmlns:mo="http://schemas.microsoft.com/office/mac/office/2008/main" xmlns:mc="http://schemas.openxmlformats.org/markup-compatibility/2006" xmlns:mv="urn:schemas-microsoft-com:mac:vml" xmlns:o="urn:schemas-microsoft-com:office:office" xmlns:r="http://schemas.openxmlformats.org/officeDocument/2006/relationships" xmlns:m="http://schemas.openxmlformats.org/officeDocument/2006/math" xmlns:v="urn:schemas-microsoft-com:vml" xmlns:wp14="http://schemas.microsoft.com/office/word/2010/wordprocessingDrawing" xmlns:wp="http://schemas.openxmlformats.org/drawingml/2006/wordprocessingDrawing" xmlns:w10="urn:schemas-microsoft-com:office:word" xmlns:w="http://schemas.openxmlformats.org/wordprocessingml/2006/main" xmlns:w14="http://schemas.microsoft.com/office/word/2010/wordml" xmlns:w15="http://schemas.microsoft.com/office/word/2012/wordml" xmlns:wpg="http://schemas.microsoft.com/office/word/2010/wordprocessingGroup" xmlns:wpi="http://schemas.microsoft.com/office/word/2010/wordprocessingInk" xmlns:wne="http://schemas.microsoft.com/office/word/2006/wordml" xmlns:wps="http://schemas.microsoft.com/office/word/2010/wordprocessingShape" mc:Ignorable="w14 w15 wp14">
+  <w:abstractNum w:abstractNumId="0">
+    <w:nsid w:val="0BAA1CA4"/>
+    <w:multiLevelType w:val="multilevel"/>
+    <w:tmpl w:val="F610712C"/>
+    <w:lvl w:ilvl="0">
+      <w:start w:val="1"/>
+      <w:numFmt w:val="decimal"/>
+      <w:lvlText w:val="%1."/>
+      <w:lvlJc w:val="left"/>
+      <w:pPr>
+        <w:tabs>
+          <w:tab w:val="num" w:pos="720"/>
+        </w:tabs>
+        <w:ind w:left="720" w:hanging="360"/>
+      </w:pPr>
+    </w:lvl>
+    <w:lvl w:ilvl="1" w:tentative="1">
+      <w:start w:val="1"/>
+      <w:numFmt w:val="decimal"/>
+      <w:lvlText w:val="%2."/>
+      <w:lvlJc w:val="left"/>
+      <w:pPr>
+        <w:tabs>
+          <w:tab w:val="num" w:pos="1440"/>
+        </w:tabs>
+        <w:ind w:left="1440" w:hanging="360"/>
+      </w:pPr>
+    </w:lvl>
+    <w:lvl w:ilvl="2" w:tentative="1">
+      <w:start w:val="1"/>
+      <w:numFmt w:val="decimal"/>
+      <w:lvlText w:val="%3."/>
+      <w:lvlJc w:val="left"/>
+      <w:pPr>
+        <w:tabs>
+          <w:tab w:val="num" w:pos="2160"/>
+        </w:tabs>
+        <w:ind w:left="2160" w:hanging="360"/>
+      </w:pPr>
+    </w:lvl>
+    <w:lvl w:ilvl="3" w:tentative="1">
+      <w:start w:val="1"/>
+      <w:numFmt w:val="decimal"/>
+      <w:lvlText w:val="%4."/>
+      <w:lvlJc w:val="left"/>
+      <w:pPr>
+        <w:tabs>
+          <w:tab w:val="num" w:pos="2880"/>
+        </w:tabs>
+        <w:ind w:left="2880" w:hanging="360"/>
+      </w:pPr>
+    </w:lvl>
+    <w:lvl w:ilvl="4" w:tentative="1">
+      <w:start w:val="1"/>
+      <w:numFmt w:val="decimal"/>
+      <w:lvlText w:val="%5."/>
+      <w:lvlJc w:val="left"/>
+      <w:pPr>
+        <w:tabs>
+          <w:tab w:val="num" w:pos="3600"/>
+        </w:tabs>
+        <w:ind w:left="3600" w:hanging="360"/>
+      </w:pPr>
+    </w:lvl>
+    <w:lvl w:ilvl="5" w:tentative="1">
+      <w:start w:val="1"/>
+      <w:numFmt w:val="decimal"/>
+      <w:lvlText w:val="%6."/>
+      <w:lvlJc w:val="left"/>
+      <w:pPr>
+        <w:tabs>
+          <w:tab w:val="num" w:pos="4320"/>
+        </w:tabs>
+        <w:ind w:left="4320" w:hanging="360"/>
+      </w:pPr>
+    </w:lvl>
+    <w:lvl w:ilvl="6" w:tentative="1">
+      <w:start w:val="1"/>
+      <w:numFmt w:val="decimal"/>
+      <w:lvlText w:val="%7."/>
+      <w:lvlJc w:val="left"/>
+      <w:pPr>
+        <w:tabs>
+          <w:tab w:val="num" w:pos="5040"/>
+        </w:tabs>
+        <w:ind w:left="5040" w:hanging="360"/>
+      </w:pPr>
+    </w:lvl>
+    <w:lvl w:ilvl="7" w:tentative="1">
+      <w:start w:val="1"/>
+      <w:numFmt w:val="decimal"/>
+      <w:lvlText w:val="%8."/>
+      <w:lvlJc w:val="left"/>
+      <w:pPr>
+        <w:tabs>
+          <w:tab w:val="num" w:pos="5760"/>
+        </w:tabs>
+        <w:ind w:left="5760" w:hanging="360"/>
+      </w:pPr>
+    </w:lvl>
+    <w:lvl w:ilvl="8" w:tentative="1">
+      <w:start w:val="1"/>
+      <w:numFmt w:val="decimal"/>
+      <w:lvlText w:val="%9."/>
+      <w:lvlJc w:val="left"/>
+      <w:pPr>
+        <w:tabs>
+          <w:tab w:val="num" w:pos="6480"/>
+        </w:tabs>
+        <w:ind w:left="6480" w:hanging="360"/>
+      </w:pPr>
+    </w:lvl>
+  </w:abstractNum>
+  <w:abstractNum w:abstractNumId="1">
+    <w:nsid w:val="3538686E"/>
+    <w:multiLevelType w:val="multilevel"/>
+    <w:tmpl w:val="0AEE982E"/>
+    <w:lvl w:ilvl="0">
+      <w:start w:val="3"/>
+      <w:numFmt w:val="decimal"/>
+      <w:lvlText w:val="%1."/>
+      <w:lvlJc w:val="left"/>
+      <w:pPr>
+        <w:tabs>
+          <w:tab w:val="num" w:pos="720"/>
+        </w:tabs>
+        <w:ind w:left="720" w:hanging="360"/>
+      </w:pPr>
+    </w:lvl>
+    <w:lvl w:ilvl="1" w:tentative="1">
+      <w:start w:val="1"/>
+      <w:numFmt w:val="decimal"/>
+      <w:lvlText w:val="%2."/>
+      <w:lvlJc w:val="left"/>
+      <w:pPr>
+        <w:tabs>
+          <w:tab w:val="num" w:pos="1440"/>
+        </w:tabs>
+        <w:ind w:left="1440" w:hanging="360"/>
+      </w:pPr>
+    </w:lvl>
+    <w:lvl w:ilvl="2" w:tentative="1">
+      <w:start w:val="1"/>
+      <w:numFmt w:val="decimal"/>
+      <w:lvlText w:val="%3."/>
+      <w:lvlJc w:val="left"/>
+      <w:pPr>
+        <w:tabs>
+          <w:tab w:val="num" w:pos="2160"/>
+        </w:tabs>
+        <w:ind w:left="2160" w:hanging="360"/>
+      </w:pPr>
+    </w:lvl>
+    <w:lvl w:ilvl="3" w:tentative="1">
+      <w:start w:val="1"/>
+      <w:numFmt w:val="decimal"/>
+      <w:lvlText w:val="%4."/>
+      <w:lvlJc w:val="left"/>
+      <w:pPr>
+        <w:tabs>
+          <w:tab w:val="num" w:pos="2880"/>
+        </w:tabs>
+        <w:ind w:left="2880" w:hanging="360"/>
+      </w:pPr>
+    </w:lvl>
+    <w:lvl w:ilvl="4" w:tentative="1">
+      <w:start w:val="1"/>
+      <w:numFmt w:val="decimal"/>
+      <w:lvlText w:val="%5."/>
+      <w:lvlJc w:val="left"/>
+      <w:pPr>
+        <w:tabs>
+          <w:tab w:val="num" w:pos="3600"/>
+        </w:tabs>
+        <w:ind w:left="3600" w:hanging="360"/>
+      </w:pPr>
+    </w:lvl>
+    <w:lvl w:ilvl="5" w:tentative="1">
+      <w:start w:val="1"/>
+      <w:numFmt w:val="decimal"/>
+      <w:lvlText w:val="%6."/>
+      <w:lvlJc w:val="left"/>
+      <w:pPr>
+        <w:tabs>
+          <w:tab w:val="num" w:pos="4320"/>
+        </w:tabs>
+        <w:ind w:left="4320" w:hanging="360"/>
+      </w:pPr>
+    </w:lvl>
+    <w:lvl w:ilvl="6" w:tentative="1">
+      <w:start w:val="1"/>
+      <w:numFmt w:val="decimal"/>
+      <w:lvlText w:val="%7."/>
+      <w:lvlJc w:val="left"/>
+      <w:pPr>
+        <w:tabs>
+          <w:tab w:val="num" w:pos="5040"/>
+        </w:tabs>
+        <w:ind w:left="5040" w:hanging="360"/>
+      </w:pPr>
+    </w:lvl>
+    <w:lvl w:ilvl="7" w:tentative="1">
+      <w:start w:val="1"/>
+      <w:numFmt w:val="decimal"/>
+      <w:lvlText w:val="%8."/>
+      <w:lvlJc w:val="left"/>
+      <w:pPr>
+        <w:tabs>
+          <w:tab w:val="num" w:pos="5760"/>
+        </w:tabs>
+        <w:ind w:left="5760" w:hanging="360"/>
+      </w:pPr>
+    </w:lvl>
+    <w:lvl w:ilvl="8" w:tentative="1">
+      <w:start w:val="1"/>
+      <w:numFmt w:val="decimal"/>
+      <w:lvlText w:val="%9."/>
+      <w:lvlJc w:val="left"/>
+      <w:pPr>
+        <w:tabs>
+          <w:tab w:val="num" w:pos="6480"/>
+        </w:tabs>
+        <w:ind w:left="6480" w:hanging="360"/>
+      </w:pPr>
+    </w:lvl>
+  </w:abstractNum>
+  <w:abstractNum w:abstractNumId="2">
+    <w:nsid w:val="436F4D71"/>
+    <w:multiLevelType w:val="multilevel"/>
+    <w:tmpl w:val="3EDCF8E2"/>
+    <w:lvl w:ilvl="0">
+      <w:start w:val="1"/>
+      <w:numFmt w:val="decimal"/>
+      <w:lvlText w:val="%1."/>
+      <w:lvlJc w:val="left"/>
+      <w:pPr>
+        <w:tabs>
+          <w:tab w:val="num" w:pos="720"/>
+        </w:tabs>
+        <w:ind w:left="720" w:hanging="360"/>
+      </w:pPr>
+    </w:lvl>
+    <w:lvl w:ilvl="1" w:tentative="1">
+      <w:start w:val="1"/>
+      <w:numFmt w:val="decimal"/>
+      <w:lvlText w:val="%2."/>
+      <w:lvlJc w:val="left"/>
+      <w:pPr>
+        <w:tabs>
+          <w:tab w:val="num" w:pos="1440"/>
+        </w:tabs>
+        <w:ind w:left="1440" w:hanging="360"/>
+      </w:pPr>
+    </w:lvl>
+    <w:lvl w:ilvl="2" w:tentative="1">
+      <w:start w:val="1"/>
+      <w:numFmt w:val="decimal"/>
+      <w:lvlText w:val="%3."/>
+      <w:lvlJc w:val="left"/>
+      <w:pPr>
+        <w:tabs>
+          <w:tab w:val="num" w:pos="2160"/>
+        </w:tabs>
+        <w:ind w:left="2160" w:hanging="360"/>
+      </w:pPr>
+    </w:lvl>
+    <w:lvl w:ilvl="3" w:tentative="1">
+      <w:start w:val="1"/>
+      <w:numFmt w:val="decimal"/>
+      <w:lvlText w:val="%4."/>
+      <w:lvlJc w:val="left"/>
+      <w:pPr>
+        <w:tabs>
+          <w:tab w:val="num" w:pos="2880"/>
+        </w:tabs>
+        <w:ind w:left="2880" w:hanging="360"/>
+      </w:pPr>
+    </w:lvl>
+    <w:lvl w:ilvl="4" w:tentative="1">
+      <w:start w:val="1"/>
+      <w:numFmt w:val="decimal"/>
+      <w:lvlText w:val="%5."/>
+      <w:lvlJc w:val="left"/>
+      <w:pPr>
+        <w:tabs>
+          <w:tab w:val="num" w:pos="3600"/>
+        </w:tabs>
+        <w:ind w:left="3600" w:hanging="360"/>
+      </w:pPr>
+    </w:lvl>
+    <w:lvl w:ilvl="5" w:tentative="1">
+      <w:start w:val="1"/>
+      <w:numFmt w:val="decimal"/>
+      <w:lvlText w:val="%6."/>
+      <w:lvlJc w:val="left"/>
+      <w:pPr>
+        <w:tabs>
+          <w:tab w:val="num" w:pos="4320"/>
+        </w:tabs>
+        <w:ind w:left="4320" w:hanging="360"/>
+      </w:pPr>
+    </w:lvl>
+    <w:lvl w:ilvl="6" w:tentative="1">
+      <w:start w:val="1"/>
+      <w:numFmt w:val="decimal"/>
+      <w:lvlText w:val="%7."/>
+      <w:lvlJc w:val="left"/>
+      <w:pPr>
+        <w:tabs>
+          <w:tab w:val="num" w:pos="5040"/>
+        </w:tabs>
+        <w:ind w:left="5040" w:hanging="360"/>
+      </w:pPr>
+    </w:lvl>
+    <w:lvl w:ilvl="7" w:tentative="1">
+      <w:start w:val="1"/>
+      <w:numFmt w:val="decimal"/>
+      <w:lvlText w:val="%8."/>
+      <w:lvlJc w:val="left"/>
+      <w:pPr>
+        <w:tabs>
+          <w:tab w:val="num" w:pos="5760"/>
+        </w:tabs>
+        <w:ind w:left="5760" w:hanging="360"/>
+      </w:pPr>
+    </w:lvl>
+    <w:lvl w:ilvl="8" w:tentative="1">
+      <w:start w:val="1"/>
+      <w:numFmt w:val="decimal"/>
+      <w:lvlText w:val="%9."/>
+      <w:lvlJc w:val="left"/>
+      <w:pPr>
+        <w:tabs>
+          <w:tab w:val="num" w:pos="6480"/>
+        </w:tabs>
+        <w:ind w:left="6480" w:hanging="360"/>
+      </w:pPr>
+    </w:lvl>
+  </w:abstractNum>
+  <w:abstractNum w:abstractNumId="3">
+    <w:nsid w:val="4DFE4A5B"/>
+    <w:multiLevelType w:val="multilevel"/>
+    <w:tmpl w:val="725A5BAC"/>
+    <w:lvl w:ilvl="0">
+      <w:start w:val="1"/>
+      <w:numFmt w:val="decimal"/>
+      <w:lvlText w:val="%1."/>
+      <w:lvlJc w:val="left"/>
+      <w:pPr>
+        <w:tabs>
+          <w:tab w:val="num" w:pos="720"/>
+        </w:tabs>
+        <w:ind w:left="720" w:hanging="360"/>
+      </w:pPr>
+    </w:lvl>
+    <w:lvl w:ilvl="1" w:tentative="1">
+      <w:start w:val="1"/>
+      <w:numFmt w:val="decimal"/>
+      <w:lvlText w:val="%2."/>
+      <w:lvlJc w:val="left"/>
+      <w:pPr>
+        <w:tabs>
+          <w:tab w:val="num" w:pos="1440"/>
+        </w:tabs>
+        <w:ind w:left="1440" w:hanging="360"/>
+      </w:pPr>
+    </w:lvl>
+    <w:lvl w:ilvl="2" w:tentative="1">
+      <w:start w:val="1"/>
+      <w:numFmt w:val="decimal"/>
+      <w:lvlText w:val="%3."/>
+      <w:lvlJc w:val="left"/>
+      <w:pPr>
+        <w:tabs>
+          <w:tab w:val="num" w:pos="2160"/>
+        </w:tabs>
+        <w:ind w:left="2160" w:hanging="360"/>
+      </w:pPr>
+    </w:lvl>
+    <w:lvl w:ilvl="3" w:tentative="1">
+      <w:start w:val="1"/>
+      <w:numFmt w:val="decimal"/>
+      <w:lvlText w:val="%4."/>
+      <w:lvlJc w:val="left"/>
+      <w:pPr>
+        <w:tabs>
+          <w:tab w:val="num" w:pos="2880"/>
+        </w:tabs>
+        <w:ind w:left="2880" w:hanging="360"/>
+      </w:pPr>
+    </w:lvl>
+    <w:lvl w:ilvl="4" w:tentative="1">
+      <w:start w:val="1"/>
+      <w:numFmt w:val="decimal"/>
+      <w:lvlText w:val="%5."/>
+      <w:lvlJc w:val="left"/>
+      <w:pPr>
+        <w:tabs>
+          <w:tab w:val="num" w:pos="3600"/>
+        </w:tabs>
+        <w:ind w:left="3600" w:hanging="360"/>
+      </w:pPr>
+    </w:lvl>
+    <w:lvl w:ilvl="5" w:tentative="1">
+      <w:start w:val="1"/>
+      <w:numFmt w:val="decimal"/>
+      <w:lvlText w:val="%6."/>
+      <w:lvlJc w:val="left"/>
+      <w:pPr>
+        <w:tabs>
+          <w:tab w:val="num" w:pos="4320"/>
+        </w:tabs>
+        <w:ind w:left="4320" w:hanging="360"/>
+      </w:pPr>
+    </w:lvl>
+    <w:lvl w:ilvl="6" w:tentative="1">
+      <w:start w:val="1"/>
+      <w:numFmt w:val="decimal"/>
+      <w:lvlText w:val="%7."/>
+      <w:lvlJc w:val="left"/>
+      <w:pPr>
+        <w:tabs>
+          <w:tab w:val="num" w:pos="5040"/>
+        </w:tabs>
+        <w:ind w:left="5040" w:hanging="360"/>
+      </w:pPr>
+    </w:lvl>
+    <w:lvl w:ilvl="7" w:tentative="1">
+      <w:start w:val="1"/>
+      <w:numFmt w:val="decimal"/>
+      <w:lvlText w:val="%8."/>
+      <w:lvlJc w:val="left"/>
+      <w:pPr>
+        <w:tabs>
+          <w:tab w:val="num" w:pos="5760"/>
+        </w:tabs>
+        <w:ind w:left="5760" w:hanging="360"/>
+      </w:pPr>
+    </w:lvl>
+    <w:lvl w:ilvl="8" w:tentative="1">
+      <w:start w:val="1"/>
+      <w:numFmt w:val="decimal"/>
+      <w:lvlText w:val="%9."/>
+      <w:lvlJc w:val="left"/>
+      <w:pPr>
+        <w:tabs>
+          <w:tab w:val="num" w:pos="6480"/>
+        </w:tabs>
+        <w:ind w:left="6480" w:hanging="360"/>
+      </w:pPr>
+    </w:lvl>
+  </w:abstractNum>
+  <w:abstractNum w:abstractNumId="4">
+    <w:nsid w:val="5ED1316A"/>
+    <w:multiLevelType w:val="multilevel"/>
+    <w:tmpl w:val="FBFA42FC"/>
+    <w:lvl w:ilvl="0">
+      <w:start w:val="2"/>
+      <w:numFmt w:val="decimal"/>
+      <w:lvlText w:val="%1."/>
+      <w:lvlJc w:val="left"/>
+      <w:pPr>
+        <w:tabs>
+          <w:tab w:val="num" w:pos="720"/>
+        </w:tabs>
+        <w:ind w:left="720" w:hanging="360"/>
+      </w:pPr>
+    </w:lvl>
+    <w:lvl w:ilvl="1" w:tentative="1">
+      <w:start w:val="1"/>
+      <w:numFmt w:val="decimal"/>
+      <w:lvlText w:val="%2."/>
+      <w:lvlJc w:val="left"/>
+      <w:pPr>
+        <w:tabs>
+          <w:tab w:val="num" w:pos="1440"/>
+        </w:tabs>
+        <w:ind w:left="1440" w:hanging="360"/>
+      </w:pPr>
+    </w:lvl>
+    <w:lvl w:ilvl="2" w:tentative="1">
+      <w:start w:val="1"/>
+      <w:numFmt w:val="decimal"/>
+      <w:lvlText w:val="%3."/>
+      <w:lvlJc w:val="left"/>
+      <w:pPr>
+        <w:tabs>
+          <w:tab w:val="num" w:pos="2160"/>
+        </w:tabs>
+        <w:ind w:left="2160" w:hanging="360"/>
+      </w:pPr>
+    </w:lvl>
+    <w:lvl w:ilvl="3" w:tentative="1">
+      <w:start w:val="1"/>
+      <w:numFmt w:val="decimal"/>
+      <w:lvlText w:val="%4."/>
+      <w:lvlJc w:val="left"/>
+      <w:pPr>
+        <w:tabs>
+          <w:tab w:val="num" w:pos="2880"/>
+        </w:tabs>
+        <w:ind w:left="2880" w:hanging="360"/>
+      </w:pPr>
+    </w:lvl>
+    <w:lvl w:ilvl="4" w:tentative="1">
+      <w:start w:val="1"/>
+      <w:numFmt w:val="decimal"/>
+      <w:lvlText w:val="%5."/>
+      <w:lvlJc w:val="left"/>
+      <w:pPr>
+        <w:tabs>
+          <w:tab w:val="num" w:pos="3600"/>
+        </w:tabs>
+        <w:ind w:left="3600" w:hanging="360"/>
+      </w:pPr>
+    </w:lvl>
+    <w:lvl w:ilvl="5" w:tentative="1">
+      <w:start w:val="1"/>
+      <w:numFmt w:val="decimal"/>
+      <w:lvlText w:val="%6."/>
+      <w:lvlJc w:val="left"/>
+      <w:pPr>
+        <w:tabs>
+          <w:tab w:val="num" w:pos="4320"/>
+        </w:tabs>
+        <w:ind w:left="4320" w:hanging="360"/>
+      </w:pPr>
+    </w:lvl>
+    <w:lvl w:ilvl="6" w:tentative="1">
+      <w:start w:val="1"/>
+      <w:numFmt w:val="decimal"/>
+      <w:lvlText w:val="%7."/>
+      <w:lvlJc w:val="left"/>
+      <w:pPr>
+        <w:tabs>
+          <w:tab w:val="num" w:pos="5040"/>
+        </w:tabs>
+        <w:ind w:left="5040" w:hanging="360"/>
+      </w:pPr>
+    </w:lvl>
+    <w:lvl w:ilvl="7" w:tentative="1">
+      <w:start w:val="1"/>
+      <w:numFmt w:val="decimal"/>
+      <w:lvlText w:val="%8."/>
+      <w:lvlJc w:val="left"/>
+      <w:pPr>
+        <w:tabs>
+          <w:tab w:val="num" w:pos="5760"/>
+        </w:tabs>
+        <w:ind w:left="5760" w:hanging="360"/>
+      </w:pPr>
+    </w:lvl>
+    <w:lvl w:ilvl="8" w:tentative="1">
+      <w:start w:val="1"/>
+      <w:numFmt w:val="decimal"/>
+      <w:lvlText w:val="%9."/>
+      <w:lvlJc w:val="left"/>
+      <w:pPr>
+        <w:tabs>
+          <w:tab w:val="num" w:pos="6480"/>
+        </w:tabs>
+        <w:ind w:left="6480" w:hanging="360"/>
+      </w:pPr>
+    </w:lvl>
+  </w:abstractNum>
+  <w:num w:numId="1">
+    <w:abstractNumId w:val="3"/>
+  </w:num>
+  <w:num w:numId="2">
+    <w:abstractNumId w:val="1"/>
+    <w:lvlOverride w:ilvl="0">
+      <w:lvl w:ilvl="0">
+        <w:numFmt w:val="decimal"/>
+        <w:lvlText w:val="%1."/>
+        <w:lvlJc w:val="left"/>
+      </w:lvl>
+    </w:lvlOverride>
+  </w:num>
+  <w:num w:numId="3">
+    <w:abstractNumId w:val="2"/>
+  </w:num>
+  <w:num w:numId="4">
+    <w:abstractNumId w:val="4"/>
+    <w:lvlOverride w:ilvl="0">
+      <w:lvl w:ilvl="0">
+        <w:numFmt w:val="decimal"/>
+        <w:lvlText w:val="%1."/>
+        <w:lvlJc w:val="left"/>
+      </w:lvl>
+    </w:lvlOverride>
+  </w:num>
+  <w:num w:numId="5">
+    <w:abstractNumId w:val="0"/>
+  </w:num>
+</w:numbering>
+</file>
+
 <file path=word/styles.xml><?xml version="1.0" encoding="utf-8"?>
-<w:styles xmlns:mc="http://schemas.openxmlformats.org/markup-compatibility/2006" xmlns:r="http://schemas.openxmlformats.org/officeDocument/2006/relationships" xmlns:w="http://schemas.openxmlformats.org/wordprocessingml/2006/main" xmlns:w14="http://schemas.microsoft.com/office/word/2010/wordml" xmlns:w15="http://schemas.microsoft.com/office/word/2012/wordml" xmlns:w16cid="http://schemas.microsoft.com/office/word/2016/wordml/cid" xmlns:w16se="http://schemas.microsoft.com/office/word/2015/wordml/symex" mc:Ignorable="w14 w15 w16se w16cid">
+<w:styles xmlns:mc="http://schemas.openxmlformats.org/markup-compatibility/2006" xmlns:r="http://schemas.openxmlformats.org/officeDocument/2006/relationships" xmlns:w="http://schemas.openxmlformats.org/wordprocessingml/2006/main" xmlns:w14="http://schemas.microsoft.com/office/word/2010/wordml" xmlns:w15="http://schemas.microsoft.com/office/word/2012/wordml" mc:Ignorable="w14 w15">
   <w:docDefaults>
     <w:rPrDefault>
       <w:rPr>
@@ -381,7 +1790,7 @@
       </w:pPr>
     </w:pPrDefault>
   </w:docDefaults>
-  <w:latentStyles w:defLockedState="0" w:defUIPriority="99" w:defSemiHidden="0" w:defUnhideWhenUsed="0" w:defQFormat="0" w:count="375">
+  <w:latentStyles w:defLockedState="0" w:defUIPriority="99" w:defSemiHidden="0" w:defUnhideWhenUsed="0" w:defQFormat="0" w:count="380">
     <w:lsdException w:name="Normal" w:uiPriority="0" w:qFormat="1"/>
     <w:lsdException w:name="heading 1" w:uiPriority="9" w:qFormat="1"/>
     <w:lsdException w:name="heading 2" w:semiHidden="1" w:uiPriority="9" w:unhideWhenUsed="1" w:qFormat="1"/>
@@ -753,10 +2162,6 @@
     <w:lsdException w:name="List Table 5 Dark Accent 6" w:uiPriority="50"/>
     <w:lsdException w:name="List Table 6 Colorful Accent 6" w:uiPriority="51"/>
     <w:lsdException w:name="List Table 7 Colorful Accent 6" w:uiPriority="52"/>
-    <w:lsdException w:name="Mention" w:semiHidden="1" w:unhideWhenUsed="1"/>
-    <w:lsdException w:name="Smart Hyperlink" w:semiHidden="1" w:unhideWhenUsed="1"/>
-    <w:lsdException w:name="Hashtag" w:semiHidden="1" w:unhideWhenUsed="1"/>
-    <w:lsdException w:name="Unresolved Mention" w:semiHidden="1" w:unhideWhenUsed="1"/>
   </w:latentStyles>
   <w:style w:type="paragraph" w:default="1" w:styleId="Normal">
     <w:name w:val="Normal"/>
@@ -798,6 +2203,7 @@
       <w:spacing w:after="0" w:line="240" w:lineRule="auto"/>
     </w:pPr>
     <w:tblPr>
+      <w:tblInd w:w="0" w:type="dxa"/>
       <w:tblBorders>
         <w:top w:val="single" w:sz="4" w:space="0" w:color="auto"/>
         <w:left w:val="single" w:sz="4" w:space="0" w:color="auto"/>
@@ -806,7 +2212,40 @@
         <w:insideH w:val="single" w:sz="4" w:space="0" w:color="auto"/>
         <w:insideV w:val="single" w:sz="4" w:space="0" w:color="auto"/>
       </w:tblBorders>
+      <w:tblCellMar>
+        <w:top w:w="0" w:type="dxa"/>
+        <w:left w:w="108" w:type="dxa"/>
+        <w:bottom w:w="0" w:type="dxa"/>
+        <w:right w:w="108" w:type="dxa"/>
+      </w:tblCellMar>
     </w:tblPr>
+  </w:style>
+  <w:style w:type="paragraph" w:styleId="NormalWeb">
+    <w:name w:val="Normal (Web)"/>
+    <w:basedOn w:val="Normal"/>
+    <w:uiPriority w:val="99"/>
+    <w:semiHidden/>
+    <w:unhideWhenUsed/>
+    <w:rsid w:val="00E76A7F"/>
+    <w:pPr>
+      <w:spacing w:before="100" w:beforeAutospacing="1" w:after="100" w:afterAutospacing="1" w:line="240" w:lineRule="auto"/>
+    </w:pPr>
+    <w:rPr>
+      <w:rFonts w:ascii="Times New Roman" w:hAnsi="Times New Roman" w:cs="Times New Roman"/>
+      <w:sz w:val="24"/>
+      <w:szCs w:val="24"/>
+    </w:rPr>
+  </w:style>
+  <w:style w:type="paragraph" w:styleId="ListParagraph">
+    <w:name w:val="List Paragraph"/>
+    <w:basedOn w:val="Normal"/>
+    <w:uiPriority w:val="34"/>
+    <w:qFormat/>
+    <w:rsid w:val="00E76A7F"/>
+    <w:pPr>
+      <w:ind w:left="720"/>
+      <w:contextualSpacing/>
+    </w:pPr>
   </w:style>
 </w:styles>
 </file>

</xml_diff>